<commit_message>
Written Report Draft 1
</commit_message>
<xml_diff>
--- a/Guided Capstone Project Report.docx
+++ b/Guided Capstone Project Report.docx
@@ -3,9 +3,460 @@
 <w:document xmlns:wpc="http://schemas.microsoft.com/office/word/2010/wordprocessingCanvas" xmlns:cx="http://schemas.microsoft.com/office/drawing/2014/chartex" xmlns:cx1="http://schemas.microsoft.com/office/drawing/2015/9/8/chartex" xmlns:cx2="http://schemas.microsoft.com/office/drawing/2015/10/21/chartex" xmlns:cx3="http://schemas.microsoft.com/office/drawing/2016/5/9/chartex" xmlns:cx4="http://schemas.microsoft.com/office/drawing/2016/5/10/chartex" xmlns:cx5="http://schemas.microsoft.com/office/drawing/2016/5/11/chartex" xmlns:cx6="http://schemas.microsoft.com/office/drawing/2016/5/12/chartex" xmlns:cx7="http://schemas.microsoft.com/office/drawing/2016/5/13/chartex" xmlns:cx8="http://schemas.microsoft.com/office/drawing/2016/5/14/chartex" xmlns:mc="http://schemas.openxmlformats.org/markup-compatibility/2006" xmlns:aink="http://schemas.microsoft.com/office/drawing/2016/ink" xmlns:am3d="http://schemas.microsoft.com/office/drawing/2017/model3d" xmlns:o="urn:schemas-microsoft-com:office:office" xmlns:r="http://schemas.openxmlformats.org/officeDocument/2006/relationships" xmlns:m="http://schemas.openxmlformats.org/officeDocument/2006/math" xmlns:v="urn:schemas-microsoft-com:vml" xmlns:wp14="http://schemas.microsoft.com/office/word/2010/wordprocessingDrawing" xmlns:wp="http://schemas.openxmlformats.org/drawingml/2006/wordprocessingDrawing" xmlns:w10="urn:schemas-microsoft-com:office:word" xmlns:w="http://schemas.openxmlformats.org/wordprocessingml/2006/main" xmlns:w14="http://schemas.microsoft.com/office/word/2010/wordml" xmlns:w15="http://schemas.microsoft.com/office/word/2012/wordml" xmlns:w16cex="http://schemas.microsoft.com/office/word/2018/wordml/cex" xmlns:w16cid="http://schemas.microsoft.com/office/word/2016/wordml/cid" xmlns:w16="http://schemas.microsoft.com/office/word/2018/wordml" xmlns:w16sdtdh="http://schemas.microsoft.com/office/word/2020/wordml/sdtdatahash" xmlns:w16se="http://schemas.microsoft.com/office/word/2015/wordml/symex" xmlns:wpg="http://schemas.microsoft.com/office/word/2010/wordprocessingGroup" xmlns:wpi="http://schemas.microsoft.com/office/word/2010/wordprocessingInk" xmlns:wne="http://schemas.microsoft.com/office/word/2006/wordml" xmlns:wps="http://schemas.microsoft.com/office/word/2010/wordprocessingShape" mc:Ignorable="w14 w15 w16se w16cid w16 w16cex w16sdtdh wp14">
   <w:body>
     <w:p>
-      <w:r>
-        <w:t>Test for git push</w:t>
-      </w:r>
+      <w:pPr>
+        <w:jc w:val="center"/>
+        <w:rPr>
+          <w:rFonts w:ascii="Times New Roman" w:hAnsi="Times New Roman" w:cs="Times New Roman"/>
+          <w:b/>
+          <w:bCs/>
+          <w:sz w:val="24"/>
+          <w:szCs w:val="24"/>
+        </w:rPr>
+      </w:pPr>
+      <w:r>
+        <w:rPr>
+          <w:rFonts w:ascii="Times New Roman" w:hAnsi="Times New Roman" w:cs="Times New Roman"/>
+          <w:b/>
+          <w:bCs/>
+          <w:sz w:val="24"/>
+          <w:szCs w:val="24"/>
+        </w:rPr>
+        <w:t>Big Mountain Resort: Ticket Price Analysis</w:t>
+      </w:r>
+    </w:p>
+    <w:p>
+      <w:pPr>
+        <w:jc w:val="center"/>
+        <w:rPr>
+          <w:rFonts w:ascii="Times New Roman" w:hAnsi="Times New Roman" w:cs="Times New Roman"/>
+          <w:sz w:val="24"/>
+          <w:szCs w:val="24"/>
+        </w:rPr>
+      </w:pPr>
+      <w:r>
+        <w:rPr>
+          <w:rFonts w:ascii="Times New Roman" w:hAnsi="Times New Roman" w:cs="Times New Roman"/>
+          <w:sz w:val="24"/>
+          <w:szCs w:val="24"/>
+        </w:rPr>
+        <w:t>Mackenzie Unger</w:t>
+      </w:r>
+    </w:p>
+    <w:p>
+      <w:pPr>
+        <w:jc w:val="center"/>
+        <w:rPr>
+          <w:rFonts w:ascii="Times New Roman" w:hAnsi="Times New Roman" w:cs="Times New Roman"/>
+          <w:sz w:val="24"/>
+          <w:szCs w:val="24"/>
+        </w:rPr>
+      </w:pPr>
+    </w:p>
+    <w:p>
+      <w:pPr>
+        <w:rPr>
+          <w:rFonts w:ascii="Times New Roman" w:hAnsi="Times New Roman" w:cs="Times New Roman"/>
+          <w:sz w:val="24"/>
+          <w:szCs w:val="24"/>
+        </w:rPr>
+      </w:pPr>
+      <w:r>
+        <w:rPr>
+          <w:rFonts w:ascii="Times New Roman" w:hAnsi="Times New Roman" w:cs="Times New Roman"/>
+          <w:sz w:val="24"/>
+          <w:szCs w:val="24"/>
+        </w:rPr>
+        <w:tab/>
+        <w:t xml:space="preserve">Big Mountain Ski Resort in Montana currently has their ticket price set to $81. We </w:t>
+      </w:r>
+      <w:r>
+        <w:rPr>
+          <w:rFonts w:ascii="Times New Roman" w:hAnsi="Times New Roman" w:cs="Times New Roman"/>
+          <w:sz w:val="24"/>
+          <w:szCs w:val="24"/>
+        </w:rPr>
+        <w:t xml:space="preserve">used a Random Forest to build a model to estimate what Big Mountain’s ticket prices should be, it estimates the ticket price to be around $94.22. There is about a $10 error for this number, however it does suggest we should increase the ticket prices. </w:t>
+      </w:r>
+    </w:p>
+    <w:p>
+      <w:pPr>
+        <w:rPr>
+          <w:rFonts w:ascii="Times New Roman" w:hAnsi="Times New Roman" w:cs="Times New Roman"/>
+          <w:b/>
+          <w:bCs/>
+          <w:sz w:val="24"/>
+          <w:szCs w:val="24"/>
+        </w:rPr>
+      </w:pPr>
+      <w:r>
+        <w:rPr>
+          <w:rFonts w:ascii="Times New Roman" w:hAnsi="Times New Roman" w:cs="Times New Roman"/>
+          <w:b/>
+          <w:bCs/>
+          <w:sz w:val="24"/>
+          <w:szCs w:val="24"/>
+        </w:rPr>
+        <w:t>Figure 1:</w:t>
+      </w:r>
+    </w:p>
+    <w:p>
+      <w:pPr>
+        <w:rPr>
+          <w:rFonts w:ascii="Times New Roman" w:hAnsi="Times New Roman" w:cs="Times New Roman"/>
+          <w:sz w:val="24"/>
+          <w:szCs w:val="24"/>
+        </w:rPr>
+      </w:pPr>
+      <w:r>
+        <w:rPr>
+          <w:rFonts w:ascii="Times New Roman" w:hAnsi="Times New Roman" w:cs="Times New Roman"/>
+          <w:noProof/>
+          <w:sz w:val="24"/>
+          <w:szCs w:val="24"/>
+        </w:rPr>
+        <w:drawing>
+          <wp:inline distT="0" distB="0" distL="0" distR="0" wp14:anchorId="03646D94" wp14:editId="35E4A32D">
+            <wp:extent cx="5943600" cy="4735830"/>
+            <wp:effectExtent l="0" t="0" r="0" b="7620"/>
+            <wp:docPr id="1" name="Picture 1" descr="Chart, histogram&#10;&#10;Description automatically generated"/>
+            <wp:cNvGraphicFramePr>
+              <a:graphicFrameLocks xmlns:a="http://schemas.openxmlformats.org/drawingml/2006/main" noChangeAspect="1"/>
+            </wp:cNvGraphicFramePr>
+            <a:graphic xmlns:a="http://schemas.openxmlformats.org/drawingml/2006/main">
+              <a:graphicData uri="http://schemas.openxmlformats.org/drawingml/2006/picture">
+                <pic:pic xmlns:pic="http://schemas.openxmlformats.org/drawingml/2006/picture">
+                  <pic:nvPicPr>
+                    <pic:cNvPr id="1" name="Picture 1" descr="Chart, histogram&#10;&#10;Description automatically generated"/>
+                    <pic:cNvPicPr/>
+                  </pic:nvPicPr>
+                  <pic:blipFill>
+                    <a:blip r:embed="rId4">
+                      <a:extLst>
+                        <a:ext uri="{28A0092B-C50C-407E-A947-70E740481C1C}">
+                          <a14:useLocalDpi xmlns:a14="http://schemas.microsoft.com/office/drawing/2010/main" val="0"/>
+                        </a:ext>
+                      </a:extLst>
+                    </a:blip>
+                    <a:stretch>
+                      <a:fillRect/>
+                    </a:stretch>
+                  </pic:blipFill>
+                  <pic:spPr>
+                    <a:xfrm>
+                      <a:off x="0" y="0"/>
+                      <a:ext cx="5943600" cy="4735830"/>
+                    </a:xfrm>
+                    <a:prstGeom prst="rect">
+                      <a:avLst/>
+                    </a:prstGeom>
+                  </pic:spPr>
+                </pic:pic>
+              </a:graphicData>
+            </a:graphic>
+          </wp:inline>
+        </w:drawing>
+      </w:r>
+    </w:p>
+    <w:p>
+      <w:pPr>
+        <w:rPr>
+          <w:rFonts w:ascii="Times New Roman" w:hAnsi="Times New Roman" w:cs="Times New Roman"/>
+          <w:sz w:val="24"/>
+          <w:szCs w:val="24"/>
+        </w:rPr>
+      </w:pPr>
+    </w:p>
+    <w:p>
+      <w:pPr>
+        <w:rPr>
+          <w:rFonts w:ascii="Times New Roman" w:hAnsi="Times New Roman" w:cs="Times New Roman"/>
+          <w:sz w:val="24"/>
+          <w:szCs w:val="24"/>
+        </w:rPr>
+      </w:pPr>
+      <w:r>
+        <w:rPr>
+          <w:rFonts w:ascii="Times New Roman" w:hAnsi="Times New Roman" w:cs="Times New Roman"/>
+          <w:sz w:val="24"/>
+          <w:szCs w:val="24"/>
+        </w:rPr>
+        <w:tab/>
+        <w:t xml:space="preserve">This model also allowed us to note some important features of our resort, as Figure 1 (above) shows, the number of fast quads, runs, snow making, and vertical drops, are some of our top features. Additionally, in some of our other analysis, we noted total number of chairs, longest run, and skiable terrain were features influencing the price as well. Big Mountain is already one </w:t>
+      </w:r>
+      <w:r>
+        <w:rPr>
+          <w:rFonts w:ascii="Times New Roman" w:hAnsi="Times New Roman" w:cs="Times New Roman"/>
+          <w:sz w:val="24"/>
+          <w:szCs w:val="24"/>
+        </w:rPr>
+        <w:lastRenderedPageBreak/>
+        <w:t>of the most expensive resorts in Montana</w:t>
+      </w:r>
+      <w:r>
+        <w:rPr>
+          <w:rFonts w:ascii="Times New Roman" w:hAnsi="Times New Roman" w:cs="Times New Roman"/>
+          <w:sz w:val="24"/>
+          <w:szCs w:val="24"/>
+        </w:rPr>
+        <w:t>, to justify this price increase we suggest marketing promote these features as we excel in them.</w:t>
+      </w:r>
+    </w:p>
+    <w:p>
+      <w:pPr>
+        <w:rPr>
+          <w:rFonts w:ascii="Times New Roman" w:hAnsi="Times New Roman" w:cs="Times New Roman"/>
+          <w:sz w:val="24"/>
+          <w:szCs w:val="24"/>
+        </w:rPr>
+      </w:pPr>
+      <w:r>
+        <w:rPr>
+          <w:rFonts w:ascii="Times New Roman" w:hAnsi="Times New Roman" w:cs="Times New Roman"/>
+          <w:sz w:val="24"/>
+          <w:szCs w:val="24"/>
+        </w:rPr>
+        <w:tab/>
+        <w:t>In the 5</w:t>
+      </w:r>
+      <w:r>
+        <w:rPr>
+          <w:rFonts w:ascii="Times New Roman" w:hAnsi="Times New Roman" w:cs="Times New Roman"/>
+          <w:sz w:val="24"/>
+          <w:szCs w:val="24"/>
+          <w:vertAlign w:val="superscript"/>
+        </w:rPr>
+        <w:t>th</w:t>
+      </w:r>
+      <w:r>
+        <w:rPr>
+          <w:rFonts w:ascii="Times New Roman" w:hAnsi="Times New Roman" w:cs="Times New Roman"/>
+          <w:sz w:val="24"/>
+          <w:szCs w:val="24"/>
+        </w:rPr>
+        <w:t xml:space="preserve"> Notebook we tested different scenarios to see what changes we could make to the resort to best support our price increase. We saw that i</w:t>
+      </w:r>
+      <w:r>
+        <w:rPr>
+          <w:rFonts w:ascii="Times New Roman" w:hAnsi="Times New Roman" w:cs="Times New Roman"/>
+          <w:sz w:val="24"/>
+          <w:szCs w:val="24"/>
+        </w:rPr>
+        <w:t>ncreas</w:t>
+      </w:r>
+      <w:r>
+        <w:rPr>
+          <w:rFonts w:ascii="Times New Roman" w:hAnsi="Times New Roman" w:cs="Times New Roman"/>
+          <w:sz w:val="24"/>
+          <w:szCs w:val="24"/>
+        </w:rPr>
+        <w:t>ing</w:t>
+      </w:r>
+      <w:r>
+        <w:rPr>
+          <w:rFonts w:ascii="Times New Roman" w:hAnsi="Times New Roman" w:cs="Times New Roman"/>
+          <w:sz w:val="24"/>
+          <w:szCs w:val="24"/>
+        </w:rPr>
+        <w:t xml:space="preserve"> the vertical drop by adding a run to a point 150 feet lower down</w:t>
+      </w:r>
+      <w:r>
+        <w:rPr>
+          <w:rFonts w:ascii="Times New Roman" w:hAnsi="Times New Roman" w:cs="Times New Roman"/>
+          <w:sz w:val="24"/>
+          <w:szCs w:val="24"/>
+        </w:rPr>
+        <w:t xml:space="preserve">, </w:t>
+      </w:r>
+      <w:r>
+        <w:rPr>
+          <w:rFonts w:ascii="Times New Roman" w:hAnsi="Times New Roman" w:cs="Times New Roman"/>
+          <w:sz w:val="24"/>
+          <w:szCs w:val="24"/>
+        </w:rPr>
+        <w:t>install</w:t>
+      </w:r>
+      <w:r>
+        <w:rPr>
+          <w:rFonts w:ascii="Times New Roman" w:hAnsi="Times New Roman" w:cs="Times New Roman"/>
+          <w:sz w:val="24"/>
+          <w:szCs w:val="24"/>
+        </w:rPr>
+        <w:t>ing</w:t>
+      </w:r>
+      <w:r>
+        <w:rPr>
+          <w:rFonts w:ascii="Times New Roman" w:hAnsi="Times New Roman" w:cs="Times New Roman"/>
+          <w:sz w:val="24"/>
+          <w:szCs w:val="24"/>
+        </w:rPr>
+        <w:t xml:space="preserve"> an additional chair lift to bring skiers back up, </w:t>
+      </w:r>
+      <w:r>
+        <w:rPr>
+          <w:rFonts w:ascii="Times New Roman" w:hAnsi="Times New Roman" w:cs="Times New Roman"/>
+          <w:sz w:val="24"/>
+          <w:szCs w:val="24"/>
+        </w:rPr>
+        <w:t>and</w:t>
+      </w:r>
+      <w:r>
+        <w:rPr>
+          <w:rFonts w:ascii="Times New Roman" w:hAnsi="Times New Roman" w:cs="Times New Roman"/>
+          <w:sz w:val="24"/>
+          <w:szCs w:val="24"/>
+        </w:rPr>
+        <w:t xml:space="preserve"> adding 2 acres of snow making cover</w:t>
+      </w:r>
+      <w:r>
+        <w:rPr>
+          <w:rFonts w:ascii="Times New Roman" w:hAnsi="Times New Roman" w:cs="Times New Roman"/>
+          <w:sz w:val="24"/>
+          <w:szCs w:val="24"/>
+        </w:rPr>
+        <w:t xml:space="preserve">, could allow for us to increase ticket prices by $9.75, which will result in a revenue for the season of about </w:t>
+      </w:r>
+      <w:r>
+        <w:rPr>
+          <w:rFonts w:ascii="Times New Roman" w:hAnsi="Times New Roman" w:cs="Times New Roman"/>
+          <w:sz w:val="24"/>
+          <w:szCs w:val="24"/>
+        </w:rPr>
+        <w:t>$17</w:t>
+      </w:r>
+      <w:r>
+        <w:rPr>
+          <w:rFonts w:ascii="Times New Roman" w:hAnsi="Times New Roman" w:cs="Times New Roman"/>
+          <w:sz w:val="24"/>
+          <w:szCs w:val="24"/>
+        </w:rPr>
+        <w:t>,</w:t>
+      </w:r>
+      <w:r>
+        <w:rPr>
+          <w:rFonts w:ascii="Times New Roman" w:hAnsi="Times New Roman" w:cs="Times New Roman"/>
+          <w:sz w:val="24"/>
+          <w:szCs w:val="24"/>
+        </w:rPr>
+        <w:t>068</w:t>
+      </w:r>
+      <w:r>
+        <w:rPr>
+          <w:rFonts w:ascii="Times New Roman" w:hAnsi="Times New Roman" w:cs="Times New Roman"/>
+          <w:sz w:val="24"/>
+          <w:szCs w:val="24"/>
+        </w:rPr>
+        <w:t>,</w:t>
+      </w:r>
+      <w:r>
+        <w:rPr>
+          <w:rFonts w:ascii="Times New Roman" w:hAnsi="Times New Roman" w:cs="Times New Roman"/>
+          <w:sz w:val="24"/>
+          <w:szCs w:val="24"/>
+        </w:rPr>
+        <w:t>841</w:t>
+      </w:r>
+      <w:r>
+        <w:rPr>
+          <w:rFonts w:ascii="Times New Roman" w:hAnsi="Times New Roman" w:cs="Times New Roman"/>
+          <w:sz w:val="24"/>
+          <w:szCs w:val="24"/>
+        </w:rPr>
+        <w:t>. If there are similar scenarios that we want to test, we can change the parameters of the current code to see if there are more or less beneficial than the ones we conducted.</w:t>
+      </w:r>
+      <w:r>
+        <w:rPr>
+          <w:rFonts w:ascii="Times New Roman" w:hAnsi="Times New Roman" w:cs="Times New Roman"/>
+          <w:sz w:val="24"/>
+          <w:szCs w:val="24"/>
+        </w:rPr>
+        <w:t xml:space="preserve"> If we wish to save money by closing some of the runs, I would suggest just closing one run, as we will see no need to change our prices (as shown in Figure 2 below), however we do start to see sharp decreases in revenue as we close more runs.</w:t>
+      </w:r>
+    </w:p>
+    <w:p>
+      <w:pPr>
+        <w:rPr>
+          <w:rFonts w:ascii="Times New Roman" w:hAnsi="Times New Roman" w:cs="Times New Roman"/>
+          <w:sz w:val="24"/>
+          <w:szCs w:val="24"/>
+        </w:rPr>
+      </w:pPr>
+      <w:r>
+        <w:rPr>
+          <w:rFonts w:ascii="Times New Roman" w:hAnsi="Times New Roman" w:cs="Times New Roman"/>
+          <w:b/>
+          <w:bCs/>
+          <w:sz w:val="24"/>
+          <w:szCs w:val="24"/>
+        </w:rPr>
+        <w:t>Figure 2:</w:t>
+      </w:r>
+    </w:p>
+    <w:p>
+      <w:pPr>
+        <w:rPr>
+          <w:rFonts w:ascii="Times New Roman" w:hAnsi="Times New Roman" w:cs="Times New Roman"/>
+          <w:sz w:val="24"/>
+          <w:szCs w:val="24"/>
+        </w:rPr>
+      </w:pPr>
+      <w:r>
+        <w:rPr>
+          <w:rFonts w:ascii="Times New Roman" w:hAnsi="Times New Roman" w:cs="Times New Roman"/>
+          <w:noProof/>
+          <w:sz w:val="24"/>
+          <w:szCs w:val="24"/>
+        </w:rPr>
+        <w:drawing>
+          <wp:inline distT="0" distB="0" distL="0" distR="0" wp14:anchorId="5DC3A845" wp14:editId="54504637">
+            <wp:extent cx="5943600" cy="3131820"/>
+            <wp:effectExtent l="0" t="0" r="0" b="0"/>
+            <wp:docPr id="2" name="Picture 2" descr="Chart, line chart&#10;&#10;Description automatically generated"/>
+            <wp:cNvGraphicFramePr>
+              <a:graphicFrameLocks xmlns:a="http://schemas.openxmlformats.org/drawingml/2006/main" noChangeAspect="1"/>
+            </wp:cNvGraphicFramePr>
+            <a:graphic xmlns:a="http://schemas.openxmlformats.org/drawingml/2006/main">
+              <a:graphicData uri="http://schemas.openxmlformats.org/drawingml/2006/picture">
+                <pic:pic xmlns:pic="http://schemas.openxmlformats.org/drawingml/2006/picture">
+                  <pic:nvPicPr>
+                    <pic:cNvPr id="2" name="Picture 2" descr="Chart, line chart&#10;&#10;Description automatically generated"/>
+                    <pic:cNvPicPr/>
+                  </pic:nvPicPr>
+                  <pic:blipFill>
+                    <a:blip r:embed="rId5">
+                      <a:extLst>
+                        <a:ext uri="{28A0092B-C50C-407E-A947-70E740481C1C}">
+                          <a14:useLocalDpi xmlns:a14="http://schemas.microsoft.com/office/drawing/2010/main" val="0"/>
+                        </a:ext>
+                      </a:extLst>
+                    </a:blip>
+                    <a:stretch>
+                      <a:fillRect/>
+                    </a:stretch>
+                  </pic:blipFill>
+                  <pic:spPr>
+                    <a:xfrm>
+                      <a:off x="0" y="0"/>
+                      <a:ext cx="5943600" cy="3131820"/>
+                    </a:xfrm>
+                    <a:prstGeom prst="rect">
+                      <a:avLst/>
+                    </a:prstGeom>
+                  </pic:spPr>
+                </pic:pic>
+              </a:graphicData>
+            </a:graphic>
+          </wp:inline>
+        </w:drawing>
+      </w:r>
+    </w:p>
+    <w:p>
+      <w:pPr>
+        <w:rPr>
+          <w:rFonts w:ascii="Times New Roman" w:hAnsi="Times New Roman" w:cs="Times New Roman"/>
+          <w:sz w:val="24"/>
+          <w:szCs w:val="24"/>
+        </w:rPr>
+      </w:pPr>
     </w:p>
     <w:sectPr>
       <w:pgSz w:w="12240" w:h="15840"/>

</xml_diff>